<commit_message>
add lab 9 new pics
</commit_message>
<xml_diff>
--- a/Lab/Parham Rahimi/ترانزیستور.docx
+++ b/Lab/Parham Rahimi/ترانزیستور.docx
@@ -1,6 +1,6 @@
 
 <file path=word/document.xml><?xml version="1.0" encoding="utf-8"?>
-<w:document xmlns:wpc="http://schemas.microsoft.com/office/word/2010/wordprocessingCanvas" xmlns:mc="http://schemas.openxmlformats.org/markup-compatibility/2006" xmlns:o="urn:schemas-microsoft-com:office:office" xmlns:r="http://schemas.openxmlformats.org/officeDocument/2006/relationships" xmlns:m="http://schemas.openxmlformats.org/officeDocument/2006/math" xmlns:v="urn:schemas-microsoft-com:vml" xmlns:wp14="http://schemas.microsoft.com/office/word/2010/wordprocessingDrawing" xmlns:wp="http://schemas.openxmlformats.org/drawingml/2006/wordprocessingDrawing" xmlns:w10="urn:schemas-microsoft-com:office:word" xmlns:w="http://schemas.openxmlformats.org/wordprocessingml/2006/main" xmlns:w14="http://schemas.microsoft.com/office/word/2010/wordml" xmlns:w15="http://schemas.microsoft.com/office/word/2012/wordml" xmlns:wpg="http://schemas.microsoft.com/office/word/2010/wordprocessingGroup" xmlns:wpi="http://schemas.microsoft.com/office/word/2010/wordprocessingInk" xmlns:wne="http://schemas.microsoft.com/office/word/2006/wordml" xmlns:wps="http://schemas.microsoft.com/office/word/2010/wordprocessingShape" mc:Ignorable="w14 w15 wp14">
+<w:document xmlns:wpc="http://schemas.microsoft.com/office/word/2010/wordprocessingCanvas" xmlns:cx="http://schemas.microsoft.com/office/drawing/2014/chartex" xmlns:cx1="http://schemas.microsoft.com/office/drawing/2015/9/8/chartex" xmlns:mc="http://schemas.openxmlformats.org/markup-compatibility/2006" xmlns:o="urn:schemas-microsoft-com:office:office" xmlns:r="http://schemas.openxmlformats.org/officeDocument/2006/relationships" xmlns:m="http://schemas.openxmlformats.org/officeDocument/2006/math" xmlns:v="urn:schemas-microsoft-com:vml" xmlns:wp14="http://schemas.microsoft.com/office/word/2010/wordprocessingDrawing" xmlns:wp="http://schemas.openxmlformats.org/drawingml/2006/wordprocessingDrawing" xmlns:w10="urn:schemas-microsoft-com:office:word" xmlns:w="http://schemas.openxmlformats.org/wordprocessingml/2006/main" xmlns:w14="http://schemas.microsoft.com/office/word/2010/wordml" xmlns:w15="http://schemas.microsoft.com/office/word/2012/wordml" xmlns:w16se="http://schemas.microsoft.com/office/word/2015/wordml/symex" xmlns:wpg="http://schemas.microsoft.com/office/word/2010/wordprocessingGroup" xmlns:wpi="http://schemas.microsoft.com/office/word/2010/wordprocessingInk" xmlns:wne="http://schemas.microsoft.com/office/word/2006/wordml" xmlns:wps="http://schemas.microsoft.com/office/word/2010/wordprocessingShape" mc:Ignorable="w14 w15 w16se wp14">
   <w:body>
     <w:p>
       <w:pPr>
@@ -36,149 +36,42 @@
           <w:lang w:bidi="fa-IR"/>
         </w:rPr>
       </w:pPr>
+      <w:r>
+        <w:rPr>
+          <w:rFonts w:cs="B Koodak" w:hint="cs"/>
+          <w:sz w:val="28"/>
+          <w:szCs w:val="28"/>
+          <w:rtl/>
+          <w:lang w:bidi="fa-IR"/>
+        </w:rPr>
+        <w:t xml:space="preserve">پیش گزارش آزمایش شماره ی 9 (آشنایی با ترانزیستور های </w:t>
+      </w:r>
+      <w:r>
+        <w:rPr>
+          <w:rFonts w:cs="B Koodak"/>
+          <w:sz w:val="28"/>
+          <w:szCs w:val="28"/>
+          <w:lang w:bidi="fa-IR"/>
+        </w:rPr>
+        <w:t>MOS</w:t>
+      </w:r>
+      <w:r>
+        <w:rPr>
+          <w:rFonts w:cs="B Koodak" w:hint="cs"/>
+          <w:sz w:val="28"/>
+          <w:szCs w:val="28"/>
+          <w:rtl/>
+          <w:lang w:bidi="fa-IR"/>
+        </w:rPr>
+        <w:t>) آزمایشگاه مدارهای الکتریکی</w:t>
+      </w:r>
+      <w:bookmarkStart w:id="0" w:name="_GoBack"/>
+      <w:bookmarkEnd w:id="0"/>
     </w:p>
     <w:p>
       <w:pPr>
         <w:bidi/>
         <w:rPr>
-          <w:rFonts w:cs="B Koodak"/>
-          <w:sz w:val="28"/>
-          <w:szCs w:val="28"/>
-          <w:rtl/>
-          <w:lang w:bidi="fa-IR"/>
-        </w:rPr>
-      </w:pPr>
-      <w:r>
-        <w:rPr>
-          <w:rFonts w:cs="B Koodak" w:hint="cs"/>
-          <w:sz w:val="28"/>
-          <w:szCs w:val="28"/>
-          <w:rtl/>
-          <w:lang w:bidi="fa-IR"/>
-        </w:rPr>
-        <w:t xml:space="preserve">پیش </w:t>
-      </w:r>
-      <w:r>
-        <w:rPr>
-          <w:rFonts w:cs="B Koodak" w:hint="cs"/>
-          <w:sz w:val="28"/>
-          <w:szCs w:val="28"/>
-          <w:rtl/>
-          <w:lang w:bidi="fa-IR"/>
-        </w:rPr>
-        <w:t xml:space="preserve">گزارش آزمایش شماره ی 9 </w:t>
-      </w:r>
-      <w:r>
-        <w:rPr>
-          <w:rFonts w:cs="B Koodak" w:hint="cs"/>
-          <w:sz w:val="28"/>
-          <w:szCs w:val="28"/>
-          <w:rtl/>
-          <w:lang w:bidi="fa-IR"/>
-        </w:rPr>
-        <w:t xml:space="preserve">(آشنایی با ترانزیستور های </w:t>
-      </w:r>
-      <w:r>
-        <w:rPr>
-          <w:rFonts w:cs="B Koodak"/>
-          <w:sz w:val="28"/>
-          <w:szCs w:val="28"/>
-          <w:lang w:bidi="fa-IR"/>
-        </w:rPr>
-        <w:t>MOS</w:t>
-      </w:r>
-      <w:r>
-        <w:rPr>
-          <w:rFonts w:cs="B Koodak" w:hint="cs"/>
-          <w:sz w:val="28"/>
-          <w:szCs w:val="28"/>
-          <w:rtl/>
-          <w:lang w:bidi="fa-IR"/>
-        </w:rPr>
-        <w:t xml:space="preserve">) </w:t>
-      </w:r>
-      <w:r>
-        <w:rPr>
-          <w:rFonts w:cs="B Koodak" w:hint="cs"/>
-          <w:sz w:val="28"/>
-          <w:szCs w:val="28"/>
-          <w:rtl/>
-          <w:lang w:bidi="fa-IR"/>
-        </w:rPr>
-        <w:t>آزمایشگاه مدارهای الکتریکی</w:t>
-      </w:r>
-    </w:p>
-    <w:p>
-      <w:pPr>
-        <w:bidi/>
-        <w:rPr>
-          <w:rFonts w:cs="B Koodak"/>
-          <w:sz w:val="28"/>
-          <w:szCs w:val="28"/>
-          <w:rtl/>
-          <w:lang w:bidi="fa-IR"/>
-        </w:rPr>
-      </w:pPr>
-    </w:p>
-    <w:p>
-      <w:pPr>
-        <w:bidi/>
-        <w:rPr>
-          <w:rFonts w:cs="B Koodak"/>
-          <w:sz w:val="28"/>
-          <w:szCs w:val="28"/>
-          <w:rtl/>
-          <w:lang w:bidi="fa-IR"/>
-        </w:rPr>
-      </w:pPr>
-      <w:r>
-        <w:rPr>
-          <w:rFonts w:cs="B Koodak" w:hint="cs"/>
-          <w:sz w:val="28"/>
-          <w:szCs w:val="28"/>
-          <w:rtl/>
-          <w:lang w:bidi="fa-IR"/>
-        </w:rPr>
-        <w:t xml:space="preserve">اعضای گروه: پرهام رحیمی (9531031) </w:t>
-      </w:r>
-      <w:r>
-        <w:rPr>
-          <w:rFonts w:ascii="Times New Roman" w:hAnsi="Times New Roman" w:cs="Times New Roman" w:hint="cs"/>
-          <w:sz w:val="28"/>
-          <w:szCs w:val="28"/>
-          <w:rtl/>
-          <w:lang w:bidi="fa-IR"/>
-        </w:rPr>
-        <w:t>–</w:t>
-      </w:r>
-      <w:r>
-        <w:rPr>
-          <w:rFonts w:cs="B Koodak" w:hint="cs"/>
-          <w:sz w:val="28"/>
-          <w:szCs w:val="28"/>
-          <w:rtl/>
-          <w:lang w:bidi="fa-IR"/>
-        </w:rPr>
-        <w:t xml:space="preserve"> شهریار شهبازی جلالی فراهانی (9531044)</w:t>
-      </w:r>
-    </w:p>
-    <w:p>
-      <w:pPr>
-        <w:bidi/>
-        <w:rPr>
-          <w:rFonts w:cs="B Koodak" w:hint="cs"/>
-          <w:sz w:val="28"/>
-          <w:szCs w:val="28"/>
-          <w:rtl/>
-          <w:lang w:bidi="fa-IR"/>
-        </w:rPr>
-      </w:pPr>
-    </w:p>
-    <w:p>
-      <w:pPr>
-        <w:bidi/>
-        <w:rPr>
-          <w:rFonts w:hint="cs"/>
           <w:sz w:val="28"/>
           <w:szCs w:val="28"/>
           <w:rtl/>
@@ -387,8 +280,6 @@
           <m:t>*10=1.26</m:t>
         </m:r>
       </m:oMath>
-      <w:bookmarkStart w:id="0" w:name="_GoBack"/>
-      <w:bookmarkEnd w:id="0"/>
     </w:p>
     <w:p>
       <w:pPr>
@@ -421,15 +312,7 @@
           <w:szCs w:val="28"/>
           <w:lang w:bidi="fa-IR"/>
         </w:rPr>
-        <w:t xml:space="preserve"> =</w:t>
-      </w:r>
-      <w:r>
-        <w:rPr>
-          <w:sz w:val="28"/>
-          <w:szCs w:val="28"/>
-          <w:lang w:bidi="fa-IR"/>
-        </w:rPr>
-        <w:t xml:space="preserve"> 0</w:t>
+        <w:t xml:space="preserve"> = 0</w:t>
       </w:r>
     </w:p>
     <w:p>
@@ -648,15 +531,7 @@
             <w:sz w:val="28"/>
             <w:szCs w:val="28"/>
           </w:rPr>
-          <m:t xml:space="preserve">= </m:t>
-        </m:r>
-        <m:r>
-          <w:rPr>
-            <w:rFonts w:ascii="Cambria Math" w:hAnsi="Cambria Math"/>
-            <w:sz w:val="28"/>
-            <w:szCs w:val="28"/>
-          </w:rPr>
-          <m:t>k</m:t>
+          <m:t>= k</m:t>
         </m:r>
         <m:sSup>
           <m:sSupPr>
@@ -752,15 +627,7 @@
                         <w:sz w:val="28"/>
                         <w:szCs w:val="28"/>
                       </w:rPr>
-                      <m:t>T</m:t>
-                    </m:r>
-                    <m:r>
-                      <w:rPr>
-                        <w:rFonts w:ascii="Cambria Math" w:hAnsi="Cambria Math"/>
-                        <w:sz w:val="28"/>
-                        <w:szCs w:val="28"/>
-                      </w:rPr>
-                      <m:t>h</m:t>
+                      <m:t>Th</m:t>
                     </m:r>
                   </m:sub>
                 </m:sSub>
@@ -918,15 +785,7 @@
               <w:sz w:val="28"/>
               <w:szCs w:val="28"/>
             </w:rPr>
-            <m:t>=</m:t>
-          </m:r>
-          <m:r>
-            <w:rPr>
-              <w:rFonts w:ascii="Cambria Math" w:hAnsi="Cambria Math"/>
-              <w:sz w:val="28"/>
-              <w:szCs w:val="28"/>
-            </w:rPr>
-            <m:t xml:space="preserve"> 450</m:t>
+            <m:t>= 450</m:t>
           </m:r>
           <m:sSup>
             <m:sSupPr>
@@ -967,15 +826,7 @@
                       <w:sz w:val="28"/>
                       <w:szCs w:val="28"/>
                     </w:rPr>
-                    <m:t>-</m:t>
-                  </m:r>
-                  <m:r>
-                    <w:rPr>
-                      <w:rFonts w:ascii="Cambria Math" w:hAnsi="Cambria Math"/>
-                      <w:sz w:val="28"/>
-                      <w:szCs w:val="28"/>
-                    </w:rPr>
-                    <m:t>0.26</m:t>
+                    <m:t>-0.26</m:t>
                   </m:r>
                 </m:e>
               </m:d>
@@ -997,15 +848,7 @@
               <w:sz w:val="28"/>
               <w:szCs w:val="28"/>
             </w:rPr>
-            <m:t>=450µA</m:t>
-          </m:r>
-          <m:r>
-            <w:rPr>
-              <w:rFonts w:ascii="Cambria Math" w:hAnsi="Cambria Math"/>
-              <w:sz w:val="28"/>
-              <w:szCs w:val="28"/>
-            </w:rPr>
-            <m:t xml:space="preserve"> </m:t>
+            <m:t xml:space="preserve">=450µA </m:t>
           </m:r>
         </m:oMath>
       </m:oMathPara>
@@ -1057,15 +900,7 @@
             <w:sz w:val="28"/>
             <w:szCs w:val="28"/>
           </w:rPr>
-          <m:t>=</m:t>
-        </m:r>
-        <m:r>
-          <w:rPr>
-            <w:rFonts w:ascii="Cambria Math" w:hAnsi="Cambria Math"/>
-            <w:sz w:val="28"/>
-            <w:szCs w:val="28"/>
-          </w:rPr>
-          <m:t>k</m:t>
+          <m:t>=k</m:t>
         </m:r>
         <m:d>
           <m:dPr>
@@ -1149,15 +984,7 @@
                     <w:sz w:val="28"/>
                     <w:szCs w:val="28"/>
                   </w:rPr>
-                  <m:t>T</m:t>
-                </m:r>
-                <m:r>
-                  <w:rPr>
-                    <w:rFonts w:ascii="Cambria Math" w:hAnsi="Cambria Math"/>
-                    <w:sz w:val="28"/>
-                    <w:szCs w:val="28"/>
-                  </w:rPr>
-                  <m:t>h</m:t>
+                  <m:t>Th</m:t>
                 </m:r>
               </m:sub>
             </m:sSub>
@@ -1216,7 +1043,6 @@
           <w:noProof/>
           <w:sz w:val="28"/>
           <w:szCs w:val="28"/>
-          <w:lang w:bidi="fa-IR"/>
         </w:rPr>
         <mc:AlternateContent>
           <mc:Choice Requires="wps">
@@ -2153,15 +1979,7 @@
                   <w:sz w:val="28"/>
                   <w:szCs w:val="28"/>
                 </w:rPr>
-                <m:t>-</m:t>
-              </m:r>
-              <m:r>
-                <w:rPr>
-                  <w:rFonts w:ascii="Cambria Math" w:hAnsi="Cambria Math"/>
-                  <w:sz w:val="28"/>
-                  <w:szCs w:val="28"/>
-                </w:rPr>
-                <m:t>k</m:t>
+                <m:t>-k</m:t>
               </m:r>
               <m:d>
                 <m:dPr>
@@ -2245,15 +2063,7 @@
                           <w:sz w:val="28"/>
                           <w:szCs w:val="28"/>
                         </w:rPr>
-                        <m:t>T</m:t>
-                      </m:r>
-                      <m:r>
-                        <w:rPr>
-                          <w:rFonts w:ascii="Cambria Math" w:hAnsi="Cambria Math"/>
-                          <w:sz w:val="28"/>
-                          <w:szCs w:val="28"/>
-                        </w:rPr>
-                        <m:t>h</m:t>
+                        <m:t>Th</m:t>
                       </m:r>
                     </m:sub>
                   </m:sSub>
@@ -2351,15 +2161,7 @@
                       <w:sz w:val="28"/>
                       <w:szCs w:val="28"/>
                     </w:rPr>
-                    <m:t>rds</m:t>
-                  </m:r>
-                  <m:r>
-                    <w:rPr>
-                      <w:rFonts w:ascii="Cambria Math" w:hAnsi="Cambria Math"/>
-                      <w:sz w:val="28"/>
-                      <w:szCs w:val="28"/>
-                    </w:rPr>
-                    <m:t xml:space="preserve">+ </m:t>
+                    <m:t xml:space="preserve">rds+ </m:t>
                   </m:r>
                   <m:sSup>
                     <m:sSupPr>
@@ -2401,23 +2203,7 @@
                       <w:sz w:val="28"/>
                       <w:szCs w:val="28"/>
                     </w:rPr>
-                    <m:t>rds</m:t>
-                  </m:r>
-                  <m:r>
-                    <w:rPr>
-                      <w:rFonts w:ascii="Cambria Math" w:hAnsi="Cambria Math"/>
-                      <w:sz w:val="28"/>
-                      <w:szCs w:val="28"/>
-                    </w:rPr>
-                    <m:t>*</m:t>
-                  </m:r>
-                  <m:r>
-                    <w:rPr>
-                      <w:rFonts w:ascii="Cambria Math" w:hAnsi="Cambria Math"/>
-                      <w:sz w:val="28"/>
-                      <w:szCs w:val="28"/>
-                    </w:rPr>
-                    <m:t xml:space="preserve"> </m:t>
+                    <m:t xml:space="preserve">rds* </m:t>
                   </m:r>
                   <m:sSup>
                     <m:sSupPr>
@@ -2849,7 +2635,7 @@
     <w:p>
       <w:pPr>
         <w:rPr>
-          <w:rFonts w:eastAsiaTheme="minorEastAsia" w:hint="cs"/>
+          <w:rFonts w:eastAsiaTheme="minorEastAsia"/>
           <w:sz w:val="28"/>
           <w:szCs w:val="28"/>
         </w:rPr>
@@ -2995,15 +2781,7 @@
                               <w:sz w:val="28"/>
                               <w:szCs w:val="28"/>
                             </w:rPr>
-                            <m:t>T</m:t>
-                          </m:r>
-                          <m:r>
-                            <w:rPr>
-                              <w:rFonts w:ascii="Cambria Math" w:hAnsi="Cambria Math"/>
-                              <w:sz w:val="28"/>
-                              <w:szCs w:val="28"/>
-                            </w:rPr>
-                            <m:t>h</m:t>
+                            <m:t>Th</m:t>
                           </m:r>
                         </m:sub>
                       </m:sSub>
@@ -3137,7 +2915,7 @@
 </file>
 
 <file path=word/styles.xml><?xml version="1.0" encoding="utf-8"?>
-<w:styles xmlns:mc="http://schemas.openxmlformats.org/markup-compatibility/2006" xmlns:r="http://schemas.openxmlformats.org/officeDocument/2006/relationships" xmlns:w="http://schemas.openxmlformats.org/wordprocessingml/2006/main" xmlns:w14="http://schemas.microsoft.com/office/word/2010/wordml" xmlns:w15="http://schemas.microsoft.com/office/word/2012/wordml" mc:Ignorable="w14 w15">
+<w:styles xmlns:mc="http://schemas.openxmlformats.org/markup-compatibility/2006" xmlns:r="http://schemas.openxmlformats.org/officeDocument/2006/relationships" xmlns:w="http://schemas.openxmlformats.org/wordprocessingml/2006/main" xmlns:w14="http://schemas.microsoft.com/office/word/2010/wordml" xmlns:w15="http://schemas.microsoft.com/office/word/2012/wordml" xmlns:w16se="http://schemas.microsoft.com/office/word/2015/wordml/symex" mc:Ignorable="w14 w15 w16se">
   <w:docDefaults>
     <w:rPrDefault>
       <w:rPr>

</xml_diff>